<commit_message>
Alteração para permitir que atravès do processo de marcas/patentes seja possível detalhar uma marca ou uma patente sem a necessidade de abrir o cadastro das respectivas funcionalidades.
</commit_message>
<xml_diff>
--- a/doc/Projetos/Alternativa Marcas e Patentes LTDA/Documento de implantação MP.docx
+++ b/doc/Projetos/Alternativa Marcas e Patentes LTDA/Documento de implantação MP.docx
@@ -515,34 +515,18 @@
       <w:r>
         <w:rPr/>
         <w:tab/>
-        <w:t xml:space="preserve">→ Criar novos operadores </w:t>
-      </w:r>
-      <w:r>
-        <w:rPr/>
-        <w:t xml:space="preserve">e grupos </w:t>
-      </w:r>
-      <w:r>
-        <w:rPr/>
-        <w:t xml:space="preserve">para acessar o sistema </w:t>
-      </w:r>
-      <w:r>
-        <w:rPr/>
-        <w:t>(permissões etc)</w:t>
-      </w:r>
-    </w:p>
-    <w:p>
-      <w:pPr>
-        <w:pStyle w:val="style0"/>
-        <w:jc w:val="both"/>
-      </w:pPr>
-      <w:r>
-        <w:rPr/>
-        <w:tab/>
-        <w:t xml:space="preserve">→ </w:t>
-      </w:r>
-      <w:r>
-        <w:rPr/>
-        <w:t>Acessar painel de controle para configurar e-mail do sistema (para enviar recuperação de senha, enviar logs de erros etc)</w:t>
+        <w:t>→ Criar novos operadores e grupos para acessar o sistema (permissões etc)</w:t>
+      </w:r>
+    </w:p>
+    <w:p>
+      <w:pPr>
+        <w:pStyle w:val="style0"/>
+        <w:jc w:val="both"/>
+      </w:pPr>
+      <w:r>
+        <w:rPr/>
+        <w:tab/>
+        <w:t>→ Acessar painel de controle para configurar e-mail do sistema (para enviar recuperação de senha, enviar logs de erros etc)</w:t>
       </w:r>
     </w:p>
     <w:p>
@@ -565,6 +549,29 @@
         <w:rPr/>
         <w:tab/>
         <w:t>→ Colocar endereço, logomarca na empresa Alternativa Marcas e Patentes.</w:t>
+      </w:r>
+    </w:p>
+    <w:p>
+      <w:pPr>
+        <w:pStyle w:val="style0"/>
+        <w:jc w:val="both"/>
+      </w:pPr>
+      <w:r>
+        <w:rPr/>
+        <w:tab/>
+      </w:r>
+      <w:r>
+        <w:rPr/>
+        <w:t>→ Adicionar ao agendador de tarefas do Windows o script para fazer o BD automaticamente. (localizado no CD de instalação na pasta backup)</w:t>
+      </w:r>
+    </w:p>
+    <w:p>
+      <w:pPr>
+        <w:pStyle w:val="style0"/>
+        <w:jc w:val="both"/>
+      </w:pPr>
+      <w:r>
+        <w:rPr/>
       </w:r>
     </w:p>
     <w:sectPr>

</xml_diff>